<commit_message>
added three more questions
</commit_message>
<xml_diff>
--- a/documents/P1A2_ucc2_Spr26.docx
+++ b/documents/P1A2_ucc2_Spr26.docx
@@ -213,59 +213,7 @@
                 <w:szCs w:val="24"/>
                 <w:lang w:val="en-US"/>
               </w:rPr>
-              <w:t xml:space="preserve">Generate a survey consisting of 5-7 questions about usability, demographics, content interests, and devices used to play. The context of the survey is to garner information on users who play video games </w:t>
-            </w:r>
-            <w:proofErr w:type="gramStart"/>
-            <w:r>
-              <w:rPr>
-                <w:rFonts w:ascii="Roboto" w:eastAsia="Roboto" w:hAnsi="Roboto" w:cs="Roboto"/>
-                <w:i/>
-                <w:iCs/>
-                <w:color w:val="1D2125"/>
-                <w:sz w:val="24"/>
-                <w:szCs w:val="24"/>
-                <w:lang w:val="en-US"/>
-              </w:rPr>
-              <w:t>in order to</w:t>
-            </w:r>
-            <w:proofErr w:type="gramEnd"/>
-            <w:r>
-              <w:rPr>
-                <w:rFonts w:ascii="Roboto" w:eastAsia="Roboto" w:hAnsi="Roboto" w:cs="Roboto"/>
-                <w:i/>
-                <w:iCs/>
-                <w:color w:val="1D2125"/>
-                <w:sz w:val="24"/>
-                <w:szCs w:val="24"/>
-                <w:lang w:val="en-US"/>
-              </w:rPr>
-              <w:t xml:space="preserve"> develop a webpage </w:t>
-            </w:r>
-            <w:proofErr w:type="gramStart"/>
-            <w:r>
-              <w:rPr>
-                <w:rFonts w:ascii="Roboto" w:eastAsia="Roboto" w:hAnsi="Roboto" w:cs="Roboto"/>
-                <w:i/>
-                <w:iCs/>
-                <w:color w:val="1D2125"/>
-                <w:sz w:val="24"/>
-                <w:szCs w:val="24"/>
-                <w:lang w:val="en-US"/>
-              </w:rPr>
-              <w:t>similar to</w:t>
-            </w:r>
-            <w:proofErr w:type="gramEnd"/>
-            <w:r>
-              <w:rPr>
-                <w:rFonts w:ascii="Roboto" w:eastAsia="Roboto" w:hAnsi="Roboto" w:cs="Roboto"/>
-                <w:i/>
-                <w:iCs/>
-                <w:color w:val="1D2125"/>
-                <w:sz w:val="24"/>
-                <w:szCs w:val="24"/>
-                <w:lang w:val="en-US"/>
-              </w:rPr>
-              <w:t xml:space="preserve"> IGN. Use these points to develop the questions. Close-Ended:</w:t>
+              <w:t>Generate a survey consisting of 5-7 questions about usability, demographics, content interests, and devices used to play. The context of the survey is to garner information on users who play video games in order to develop a webpage similar to IGN. Use these points to develop the questions. Close-Ended:</w:t>
             </w:r>
           </w:p>
           <w:p>
@@ -787,19 +735,7 @@
                 <w:szCs w:val="24"/>
                 <w:lang w:val="en-US"/>
               </w:rPr>
-              <w:t>Interview 2:</w:t>
-            </w:r>
-            <w:r>
-              <w:rPr>
-                <w:rFonts w:ascii="Roboto" w:eastAsia="Roboto" w:hAnsi="Roboto" w:cs="Roboto"/>
-                <w:i/>
-                <w:iCs/>
-                <w:color w:val="1D2125"/>
-                <w:sz w:val="24"/>
-                <w:szCs w:val="24"/>
-                <w:lang w:val="en-US"/>
-              </w:rPr>
-              <w:t xml:space="preserve"> Gameplay and side-quests </w:t>
+              <w:t xml:space="preserve">Interview 2: Gameplay and side-quests </w:t>
             </w:r>
           </w:p>
         </w:tc>
@@ -867,19 +803,7 @@
                 <w:szCs w:val="24"/>
                 <w:lang w:val="en-US"/>
               </w:rPr>
-              <w:t xml:space="preserve">Interview 1: </w:t>
-            </w:r>
-            <w:r>
-              <w:rPr>
-                <w:rFonts w:ascii="Roboto" w:eastAsia="Roboto" w:hAnsi="Roboto" w:cs="Roboto"/>
-                <w:i/>
-                <w:iCs/>
-                <w:color w:val="1D2125"/>
-                <w:sz w:val="24"/>
-                <w:szCs w:val="24"/>
-                <w:lang w:val="en-US"/>
-              </w:rPr>
-              <w:t>PlayStation</w:t>
+              <w:t>Interview 1: PlayStation</w:t>
             </w:r>
             <w:r>
               <w:rPr>
@@ -935,19 +859,7 @@
                 <w:szCs w:val="24"/>
                 <w:lang w:val="en-US"/>
               </w:rPr>
-              <w:t>Interview 2:</w:t>
-            </w:r>
-            <w:r>
-              <w:rPr>
-                <w:rFonts w:ascii="Roboto" w:eastAsia="Roboto" w:hAnsi="Roboto" w:cs="Roboto"/>
-                <w:i/>
-                <w:iCs/>
-                <w:color w:val="1D2125"/>
-                <w:sz w:val="24"/>
-                <w:szCs w:val="24"/>
-                <w:lang w:val="en-US"/>
-              </w:rPr>
-              <w:t xml:space="preserve"> Xbox</w:t>
+              <w:t>Interview 2: Xbox</w:t>
             </w:r>
           </w:p>
         </w:tc>
@@ -1012,69 +924,45 @@
                 <w:szCs w:val="24"/>
                 <w:lang w:val="en-US"/>
               </w:rPr>
-              <w:t xml:space="preserve">Interview 1: </w:t>
-            </w:r>
-            <w:r>
-              <w:rPr>
-                <w:rFonts w:ascii="Roboto" w:eastAsia="Roboto" w:hAnsi="Roboto" w:cs="Roboto"/>
-                <w:i/>
-                <w:iCs/>
-                <w:color w:val="1D2125"/>
-                <w:sz w:val="24"/>
-                <w:szCs w:val="24"/>
-                <w:lang w:val="en-US"/>
-              </w:rPr>
-              <w:t>Male</w:t>
-            </w:r>
-          </w:p>
-          <w:p>
-            <w:pPr>
-              <w:rPr>
-                <w:rFonts w:ascii="Roboto" w:eastAsia="Roboto" w:hAnsi="Roboto" w:cs="Roboto"/>
-                <w:i/>
-                <w:iCs/>
-                <w:color w:val="1D2125"/>
-                <w:sz w:val="24"/>
-                <w:szCs w:val="24"/>
-                <w:lang w:val="en-US"/>
-              </w:rPr>
-            </w:pPr>
-          </w:p>
-          <w:p>
-            <w:pPr>
-              <w:rPr>
-                <w:rFonts w:ascii="Roboto" w:eastAsia="Roboto" w:hAnsi="Roboto" w:cs="Roboto"/>
-                <w:i/>
-                <w:iCs/>
-                <w:color w:val="1D2125"/>
-                <w:sz w:val="24"/>
-                <w:szCs w:val="24"/>
-                <w:lang w:val="en-US"/>
-              </w:rPr>
-            </w:pPr>
-            <w:r>
-              <w:rPr>
-                <w:rFonts w:ascii="Roboto" w:eastAsia="Roboto" w:hAnsi="Roboto" w:cs="Roboto"/>
-                <w:i/>
-                <w:iCs/>
-                <w:color w:val="1D2125"/>
-                <w:sz w:val="24"/>
-                <w:szCs w:val="24"/>
-                <w:lang w:val="en-US"/>
-              </w:rPr>
-              <w:t>Interview 2:</w:t>
-            </w:r>
-            <w:r>
-              <w:rPr>
-                <w:rFonts w:ascii="Roboto" w:eastAsia="Roboto" w:hAnsi="Roboto" w:cs="Roboto"/>
-                <w:i/>
-                <w:iCs/>
-                <w:color w:val="1D2125"/>
-                <w:sz w:val="24"/>
-                <w:szCs w:val="24"/>
-                <w:lang w:val="en-US"/>
-              </w:rPr>
-              <w:t xml:space="preserve"> Male</w:t>
+              <w:t>Interview 1: Male</w:t>
+            </w:r>
+          </w:p>
+          <w:p>
+            <w:pPr>
+              <w:rPr>
+                <w:rFonts w:ascii="Roboto" w:eastAsia="Roboto" w:hAnsi="Roboto" w:cs="Roboto"/>
+                <w:i/>
+                <w:iCs/>
+                <w:color w:val="1D2125"/>
+                <w:sz w:val="24"/>
+                <w:szCs w:val="24"/>
+                <w:lang w:val="en-US"/>
+              </w:rPr>
+            </w:pPr>
+          </w:p>
+          <w:p>
+            <w:pPr>
+              <w:rPr>
+                <w:rFonts w:ascii="Roboto" w:eastAsia="Roboto" w:hAnsi="Roboto" w:cs="Roboto"/>
+                <w:i/>
+                <w:iCs/>
+                <w:color w:val="1D2125"/>
+                <w:sz w:val="24"/>
+                <w:szCs w:val="24"/>
+                <w:lang w:val="en-US"/>
+              </w:rPr>
+            </w:pPr>
+            <w:r>
+              <w:rPr>
+                <w:rFonts w:ascii="Roboto" w:eastAsia="Roboto" w:hAnsi="Roboto" w:cs="Roboto"/>
+                <w:i/>
+                <w:iCs/>
+                <w:color w:val="1D2125"/>
+                <w:sz w:val="24"/>
+                <w:szCs w:val="24"/>
+                <w:lang w:val="en-US"/>
+              </w:rPr>
+              <w:t>Interview 2: Male</w:t>
             </w:r>
           </w:p>
         </w:tc>
@@ -1139,69 +1027,45 @@
                 <w:szCs w:val="24"/>
                 <w:lang w:val="en-US"/>
               </w:rPr>
-              <w:t xml:space="preserve">Interview 1: </w:t>
-            </w:r>
-            <w:r>
-              <w:rPr>
-                <w:rFonts w:ascii="Roboto" w:eastAsia="Roboto" w:hAnsi="Roboto" w:cs="Roboto"/>
-                <w:i/>
-                <w:iCs/>
-                <w:color w:val="1D2125"/>
-                <w:sz w:val="24"/>
-                <w:szCs w:val="24"/>
-                <w:lang w:val="en-US"/>
-              </w:rPr>
-              <w:t>Professional Gamers (Creditable)</w:t>
-            </w:r>
-          </w:p>
-          <w:p>
-            <w:pPr>
-              <w:rPr>
-                <w:rFonts w:ascii="Roboto" w:eastAsia="Roboto" w:hAnsi="Roboto" w:cs="Roboto"/>
-                <w:i/>
-                <w:iCs/>
-                <w:color w:val="1D2125"/>
-                <w:sz w:val="24"/>
-                <w:szCs w:val="24"/>
-                <w:lang w:val="en-US"/>
-              </w:rPr>
-            </w:pPr>
-          </w:p>
-          <w:p>
-            <w:pPr>
-              <w:rPr>
-                <w:rFonts w:ascii="Roboto" w:eastAsia="Roboto" w:hAnsi="Roboto" w:cs="Roboto"/>
-                <w:i/>
-                <w:iCs/>
-                <w:color w:val="1D2125"/>
-                <w:sz w:val="24"/>
-                <w:szCs w:val="24"/>
-                <w:lang w:val="en-US"/>
-              </w:rPr>
-            </w:pPr>
-            <w:r>
-              <w:rPr>
-                <w:rFonts w:ascii="Roboto" w:eastAsia="Roboto" w:hAnsi="Roboto" w:cs="Roboto"/>
-                <w:i/>
-                <w:iCs/>
-                <w:color w:val="1D2125"/>
-                <w:sz w:val="24"/>
-                <w:szCs w:val="24"/>
-                <w:lang w:val="en-US"/>
-              </w:rPr>
-              <w:t>Interview 2:</w:t>
-            </w:r>
-            <w:r>
-              <w:rPr>
-                <w:rFonts w:ascii="Roboto" w:eastAsia="Roboto" w:hAnsi="Roboto" w:cs="Roboto"/>
-                <w:i/>
-                <w:iCs/>
-                <w:color w:val="1D2125"/>
-                <w:sz w:val="24"/>
-                <w:szCs w:val="24"/>
-                <w:lang w:val="en-US"/>
-              </w:rPr>
-              <w:t xml:space="preserve"> No ads</w:t>
+              <w:t>Interview 1: Professional Gamers (Creditable)</w:t>
+            </w:r>
+          </w:p>
+          <w:p>
+            <w:pPr>
+              <w:rPr>
+                <w:rFonts w:ascii="Roboto" w:eastAsia="Roboto" w:hAnsi="Roboto" w:cs="Roboto"/>
+                <w:i/>
+                <w:iCs/>
+                <w:color w:val="1D2125"/>
+                <w:sz w:val="24"/>
+                <w:szCs w:val="24"/>
+                <w:lang w:val="en-US"/>
+              </w:rPr>
+            </w:pPr>
+          </w:p>
+          <w:p>
+            <w:pPr>
+              <w:rPr>
+                <w:rFonts w:ascii="Roboto" w:eastAsia="Roboto" w:hAnsi="Roboto" w:cs="Roboto"/>
+                <w:i/>
+                <w:iCs/>
+                <w:color w:val="1D2125"/>
+                <w:sz w:val="24"/>
+                <w:szCs w:val="24"/>
+                <w:lang w:val="en-US"/>
+              </w:rPr>
+            </w:pPr>
+            <w:r>
+              <w:rPr>
+                <w:rFonts w:ascii="Roboto" w:eastAsia="Roboto" w:hAnsi="Roboto" w:cs="Roboto"/>
+                <w:i/>
+                <w:iCs/>
+                <w:color w:val="1D2125"/>
+                <w:sz w:val="24"/>
+                <w:szCs w:val="24"/>
+                <w:lang w:val="en-US"/>
+              </w:rPr>
+              <w:t>Interview 2: No ads</w:t>
             </w:r>
           </w:p>
         </w:tc>
@@ -1266,69 +1130,45 @@
                 <w:szCs w:val="24"/>
                 <w:lang w:val="en-US"/>
               </w:rPr>
-              <w:t xml:space="preserve">Interview 1: </w:t>
-            </w:r>
-            <w:r>
-              <w:rPr>
-                <w:rFonts w:ascii="Roboto" w:eastAsia="Roboto" w:hAnsi="Roboto" w:cs="Roboto"/>
-                <w:i/>
-                <w:iCs/>
-                <w:color w:val="1D2125"/>
-                <w:sz w:val="24"/>
-                <w:szCs w:val="24"/>
-                <w:lang w:val="en-US"/>
-              </w:rPr>
-              <w:t>Faze Clan</w:t>
-            </w:r>
-          </w:p>
-          <w:p>
-            <w:pPr>
-              <w:rPr>
-                <w:rFonts w:ascii="Roboto" w:eastAsia="Roboto" w:hAnsi="Roboto" w:cs="Roboto"/>
-                <w:i/>
-                <w:iCs/>
-                <w:color w:val="1D2125"/>
-                <w:sz w:val="24"/>
-                <w:szCs w:val="24"/>
-                <w:lang w:val="en-US"/>
-              </w:rPr>
-            </w:pPr>
-          </w:p>
-          <w:p>
-            <w:pPr>
-              <w:rPr>
-                <w:rFonts w:ascii="Roboto" w:eastAsia="Roboto" w:hAnsi="Roboto" w:cs="Roboto"/>
-                <w:i/>
-                <w:iCs/>
-                <w:color w:val="1D2125"/>
-                <w:sz w:val="24"/>
-                <w:szCs w:val="24"/>
-                <w:lang w:val="en-US"/>
-              </w:rPr>
-            </w:pPr>
-            <w:r>
-              <w:rPr>
-                <w:rFonts w:ascii="Roboto" w:eastAsia="Roboto" w:hAnsi="Roboto" w:cs="Roboto"/>
-                <w:i/>
-                <w:iCs/>
-                <w:color w:val="1D2125"/>
-                <w:sz w:val="24"/>
-                <w:szCs w:val="24"/>
-                <w:lang w:val="en-US"/>
-              </w:rPr>
-              <w:t>Interview 2:</w:t>
-            </w:r>
-            <w:r>
-              <w:rPr>
-                <w:rFonts w:ascii="Roboto" w:eastAsia="Roboto" w:hAnsi="Roboto" w:cs="Roboto"/>
-                <w:i/>
-                <w:iCs/>
-                <w:color w:val="1D2125"/>
-                <w:sz w:val="24"/>
-                <w:szCs w:val="24"/>
-                <w:lang w:val="en-US"/>
-              </w:rPr>
-              <w:t xml:space="preserve"> </w:t>
+              <w:t>Interview 1: Faze Clan</w:t>
+            </w:r>
+          </w:p>
+          <w:p>
+            <w:pPr>
+              <w:rPr>
+                <w:rFonts w:ascii="Roboto" w:eastAsia="Roboto" w:hAnsi="Roboto" w:cs="Roboto"/>
+                <w:i/>
+                <w:iCs/>
+                <w:color w:val="1D2125"/>
+                <w:sz w:val="24"/>
+                <w:szCs w:val="24"/>
+                <w:lang w:val="en-US"/>
+              </w:rPr>
+            </w:pPr>
+          </w:p>
+          <w:p>
+            <w:pPr>
+              <w:rPr>
+                <w:rFonts w:ascii="Roboto" w:eastAsia="Roboto" w:hAnsi="Roboto" w:cs="Roboto"/>
+                <w:i/>
+                <w:iCs/>
+                <w:color w:val="1D2125"/>
+                <w:sz w:val="24"/>
+                <w:szCs w:val="24"/>
+                <w:lang w:val="en-US"/>
+              </w:rPr>
+            </w:pPr>
+            <w:r>
+              <w:rPr>
+                <w:rFonts w:ascii="Roboto" w:eastAsia="Roboto" w:hAnsi="Roboto" w:cs="Roboto"/>
+                <w:i/>
+                <w:iCs/>
+                <w:color w:val="1D2125"/>
+                <w:sz w:val="24"/>
+                <w:szCs w:val="24"/>
+                <w:lang w:val="en-US"/>
+              </w:rPr>
+              <w:t xml:space="preserve">Interview 2: </w:t>
             </w:r>
             <w:r>
               <w:rPr>
@@ -1405,19 +1245,7 @@
                 <w:szCs w:val="24"/>
                 <w:lang w:val="en-US"/>
               </w:rPr>
-              <w:t xml:space="preserve">Interview 1: </w:t>
-            </w:r>
-            <w:r>
-              <w:rPr>
-                <w:rFonts w:ascii="Roboto" w:eastAsia="Roboto" w:hAnsi="Roboto" w:cs="Roboto"/>
-                <w:i/>
-                <w:iCs/>
-                <w:color w:val="1D2125"/>
-                <w:sz w:val="24"/>
-                <w:szCs w:val="24"/>
-                <w:lang w:val="en-US"/>
-              </w:rPr>
-              <w:t>Having Free games</w:t>
+              <w:t>Interview 1: Having Free games</w:t>
             </w:r>
             <w:r>
               <w:rPr>
@@ -1442,30 +1270,7 @@
                 <w:lang w:val="en-US"/>
               </w:rPr>
               <w:br/>
-            </w:r>
-            <w:r>
-              <w:rPr>
-                <w:rFonts w:ascii="Roboto" w:eastAsia="Roboto" w:hAnsi="Roboto" w:cs="Roboto"/>
-                <w:i/>
-                <w:iCs/>
-                <w:color w:val="1D2125"/>
-                <w:sz w:val="24"/>
-                <w:szCs w:val="24"/>
-                <w:lang w:val="en-US"/>
-              </w:rPr>
-              <w:t>Interview 2:</w:t>
-            </w:r>
-            <w:r>
-              <w:rPr>
-                <w:rFonts w:ascii="Roboto" w:eastAsia="Roboto" w:hAnsi="Roboto" w:cs="Roboto"/>
-                <w:i/>
-                <w:iCs/>
-                <w:color w:val="1D2125"/>
-                <w:sz w:val="24"/>
-                <w:szCs w:val="24"/>
-                <w:lang w:val="en-US"/>
-              </w:rPr>
-              <w:t xml:space="preserve"> </w:t>
+              <w:t xml:space="preserve">Interview 2: </w:t>
             </w:r>
             <w:r>
               <w:rPr>
@@ -1541,19 +1346,7 @@
                 <w:szCs w:val="24"/>
                 <w:lang w:val="en-US"/>
               </w:rPr>
-              <w:t xml:space="preserve">Interview 1: </w:t>
-            </w:r>
-            <w:r>
-              <w:rPr>
-                <w:rFonts w:ascii="Roboto" w:eastAsia="Roboto" w:hAnsi="Roboto" w:cs="Roboto"/>
-                <w:i/>
-                <w:iCs/>
-                <w:color w:val="1D2125"/>
-                <w:sz w:val="24"/>
-                <w:szCs w:val="24"/>
-                <w:lang w:val="en-US"/>
-              </w:rPr>
-              <w:t>16</w:t>
+              <w:t>Interview 1: 16</w:t>
             </w:r>
           </w:p>
           <w:p>
@@ -1597,7 +1390,7 @@
       </w:tr>
       <w:tr>
         <w:trPr>
-          <w:trHeight w:val="710"/>
+          <w:trHeight w:val="1070"/>
         </w:trPr>
         <w:tc>
           <w:tcPr>
@@ -1659,19 +1452,7 @@
                 <w:szCs w:val="24"/>
                 <w:lang w:val="en-US"/>
               </w:rPr>
-              <w:t xml:space="preserve">Interview 1: </w:t>
-            </w:r>
-            <w:r>
-              <w:rPr>
-                <w:rFonts w:ascii="Roboto" w:eastAsia="Roboto" w:hAnsi="Roboto" w:cs="Roboto"/>
-                <w:i/>
-                <w:iCs/>
-                <w:color w:val="1D2125"/>
-                <w:sz w:val="24"/>
-                <w:szCs w:val="24"/>
-                <w:lang w:val="en-US"/>
-              </w:rPr>
-              <w:t>Very important</w:t>
+              <w:t>Interview 1: Very important</w:t>
             </w:r>
             <w:r>
               <w:rPr>
@@ -1722,20 +1503,176 @@
                 <w:szCs w:val="24"/>
                 <w:lang w:val="en-US"/>
               </w:rPr>
-              <w:t>Interview 2:</w:t>
-            </w:r>
-            <w:r>
-              <w:rPr>
-                <w:rFonts w:ascii="Roboto" w:eastAsia="Roboto" w:hAnsi="Roboto" w:cs="Roboto"/>
-                <w:i/>
-                <w:iCs/>
-                <w:color w:val="1D2125"/>
-                <w:sz w:val="24"/>
-                <w:szCs w:val="24"/>
-                <w:lang w:val="en-US"/>
-              </w:rPr>
-              <w:t xml:space="preserve"> Not very important</w:t>
-            </w:r>
+              <w:t>Interview 2: Not very important</w:t>
+            </w:r>
+          </w:p>
+        </w:tc>
+      </w:tr>
+      <w:tr>
+        <w:trPr>
+          <w:trHeight w:val="1070"/>
+        </w:trPr>
+        <w:tc>
+          <w:tcPr>
+            <w:tcW w:w="3975" w:type="dxa"/>
+          </w:tcPr>
+          <w:p>
+            <w:pPr>
+              <w:rPr>
+                <w:rFonts w:ascii="Roboto" w:eastAsia="Roboto" w:hAnsi="Roboto" w:cs="Roboto"/>
+                <w:i/>
+                <w:iCs/>
+                <w:color w:val="1D2125"/>
+                <w:sz w:val="24"/>
+                <w:szCs w:val="24"/>
+                <w:lang w:val="en-US"/>
+              </w:rPr>
+            </w:pPr>
+            <w:r>
+              <w:rPr>
+                <w:rFonts w:ascii="Roboto" w:eastAsia="Roboto" w:hAnsi="Roboto" w:cs="Roboto"/>
+                <w:i/>
+                <w:iCs/>
+                <w:color w:val="1D2125"/>
+                <w:sz w:val="24"/>
+                <w:szCs w:val="24"/>
+                <w:lang w:val="en-US"/>
+              </w:rPr>
+              <w:t>What genre of games do you prefer to play?</w:t>
+            </w:r>
+          </w:p>
+        </w:tc>
+        <w:tc>
+          <w:tcPr>
+            <w:tcW w:w="5385" w:type="dxa"/>
+          </w:tcPr>
+          <w:p>
+            <w:pPr>
+              <w:tabs>
+                <w:tab w:val="left" w:pos="3263"/>
+              </w:tabs>
+              <w:rPr>
+                <w:rFonts w:ascii="Roboto" w:eastAsia="Roboto" w:hAnsi="Roboto" w:cs="Roboto"/>
+                <w:i/>
+                <w:iCs/>
+                <w:color w:val="1D2125"/>
+                <w:sz w:val="24"/>
+                <w:szCs w:val="24"/>
+                <w:lang w:val="en-US"/>
+              </w:rPr>
+            </w:pPr>
+          </w:p>
+        </w:tc>
+      </w:tr>
+      <w:tr>
+        <w:trPr>
+          <w:trHeight w:val="1070"/>
+        </w:trPr>
+        <w:tc>
+          <w:tcPr>
+            <w:tcW w:w="3975" w:type="dxa"/>
+          </w:tcPr>
+          <w:p>
+            <w:pPr>
+              <w:rPr>
+                <w:rFonts w:ascii="Roboto" w:eastAsia="Roboto" w:hAnsi="Roboto" w:cs="Roboto"/>
+                <w:i/>
+                <w:iCs/>
+                <w:color w:val="1D2125"/>
+                <w:sz w:val="24"/>
+                <w:szCs w:val="24"/>
+                <w:lang w:val="en-US"/>
+              </w:rPr>
+            </w:pPr>
+            <w:r>
+              <w:rPr>
+                <w:rFonts w:ascii="Roboto" w:eastAsia="Roboto" w:hAnsi="Roboto" w:cs="Roboto"/>
+                <w:i/>
+                <w:iCs/>
+                <w:color w:val="1D2125"/>
+                <w:sz w:val="24"/>
+                <w:szCs w:val="24"/>
+                <w:lang w:val="en-US"/>
+              </w:rPr>
+              <w:t>How many games do you play in a year?</w:t>
+            </w:r>
+          </w:p>
+        </w:tc>
+        <w:tc>
+          <w:tcPr>
+            <w:tcW w:w="5385" w:type="dxa"/>
+          </w:tcPr>
+          <w:p>
+            <w:pPr>
+              <w:tabs>
+                <w:tab w:val="left" w:pos="3263"/>
+              </w:tabs>
+              <w:rPr>
+                <w:rFonts w:ascii="Roboto" w:eastAsia="Roboto" w:hAnsi="Roboto" w:cs="Roboto"/>
+                <w:i/>
+                <w:iCs/>
+                <w:color w:val="1D2125"/>
+                <w:sz w:val="24"/>
+                <w:szCs w:val="24"/>
+                <w:lang w:val="en-US"/>
+              </w:rPr>
+            </w:pPr>
+          </w:p>
+        </w:tc>
+      </w:tr>
+      <w:tr>
+        <w:trPr>
+          <w:trHeight w:val="1070"/>
+        </w:trPr>
+        <w:tc>
+          <w:tcPr>
+            <w:tcW w:w="3975" w:type="dxa"/>
+          </w:tcPr>
+          <w:p>
+            <w:pPr>
+              <w:rPr>
+                <w:rFonts w:ascii="Roboto" w:eastAsia="Roboto" w:hAnsi="Roboto" w:cs="Roboto"/>
+                <w:i/>
+                <w:iCs/>
+                <w:color w:val="1D2125"/>
+                <w:sz w:val="24"/>
+                <w:szCs w:val="24"/>
+                <w:lang w:val="en-US"/>
+              </w:rPr>
+            </w:pPr>
+            <w:r>
+              <w:rPr>
+                <w:rFonts w:ascii="Roboto" w:eastAsia="Roboto" w:hAnsi="Roboto" w:cs="Roboto"/>
+                <w:i/>
+                <w:iCs/>
+                <w:color w:val="1D2125"/>
+                <w:sz w:val="24"/>
+                <w:szCs w:val="24"/>
+                <w:lang w:val="en-US"/>
+              </w:rPr>
+              <w:t>Do you mainly play older games(5 or more years old) or newly released games?</w:t>
+            </w:r>
+          </w:p>
+        </w:tc>
+        <w:tc>
+          <w:tcPr>
+            <w:tcW w:w="5385" w:type="dxa"/>
+          </w:tcPr>
+          <w:p>
+            <w:pPr>
+              <w:tabs>
+                <w:tab w:val="left" w:pos="3263"/>
+              </w:tabs>
+              <w:rPr>
+                <w:rFonts w:ascii="Roboto" w:eastAsia="Roboto" w:hAnsi="Roboto" w:cs="Roboto"/>
+                <w:i/>
+                <w:iCs/>
+                <w:color w:val="1D2125"/>
+                <w:sz w:val="24"/>
+                <w:szCs w:val="24"/>
+                <w:lang w:val="en-US"/>
+              </w:rPr>
+            </w:pPr>
           </w:p>
         </w:tc>
       </w:tr>
@@ -3464,6 +3401,7 @@
   <w:style w:type="character" w:default="1" w:styleId="DefaultParagraphFont">
     <w:name w:val="Default Paragraph Font"/>
     <w:uiPriority w:val="1"/>
+    <w:semiHidden/>
     <w:unhideWhenUsed/>
   </w:style>
   <w:style w:type="table" w:default="1" w:styleId="TableNormal">

</xml_diff>

<commit_message>
added 5 user needs statements
</commit_message>
<xml_diff>
--- a/documents/P1A2_ucc2_Spr26.docx
+++ b/documents/P1A2_ucc2_Spr26.docx
@@ -276,7 +276,31 @@
                   <w:szCs w:val="24"/>
                   <w:lang w:val="en-US"/>
                 </w:rPr>
-                <w:t>https://www.surveymonkey.com/r/BCMXBJG</w:t>
+                <w:t>https://www.surveymonkey.com/r/BCMXB</w:t>
+              </w:r>
+              <w:r>
+                <w:rPr>
+                  <w:rStyle w:val="Hyperlink"/>
+                  <w:rFonts w:ascii="Roboto" w:eastAsia="Roboto" w:hAnsi="Roboto" w:cs="Roboto"/>
+                  <w:i/>
+                  <w:iCs/>
+                  <w:sz w:val="24"/>
+                  <w:szCs w:val="24"/>
+                  <w:lang w:val="en-US"/>
+                </w:rPr>
+                <w:t>J</w:t>
+              </w:r>
+              <w:r>
+                <w:rPr>
+                  <w:rStyle w:val="Hyperlink"/>
+                  <w:rFonts w:ascii="Roboto" w:eastAsia="Roboto" w:hAnsi="Roboto" w:cs="Roboto"/>
+                  <w:i/>
+                  <w:iCs/>
+                  <w:sz w:val="24"/>
+                  <w:szCs w:val="24"/>
+                  <w:lang w:val="en-US"/>
+                </w:rPr>
+                <w:t>G</w:t>
               </w:r>
             </w:hyperlink>
           </w:p>
@@ -1744,7 +1768,7 @@
                 <w:szCs w:val="24"/>
                 <w:lang w:val="en-US"/>
               </w:rPr>
-              <w:t>Insert statement 1 here</w:t>
+              <w:t>A completionist needs easy to find step by step achievements and trophy guides in order to 100 percent the video game and collect all the trophies.</w:t>
             </w:r>
           </w:p>
         </w:tc>
@@ -1780,7 +1804,7 @@
                 <w:szCs w:val="24"/>
                 <w:lang w:val="en-US"/>
               </w:rPr>
-              <w:t>Insert statement 2 here</w:t>
+              <w:t>A hesitant gamer needs game reviews in order to know what games match their personal taste and won’t be a waste of money.</w:t>
             </w:r>
           </w:p>
         </w:tc>
@@ -1816,7 +1840,7 @@
                 <w:szCs w:val="24"/>
                 <w:lang w:val="en-US"/>
               </w:rPr>
-              <w:t>Insert statement 3 here</w:t>
+              <w:t>A social gamer needs the latest news on the video game industry in order to stay updated on the latest trends in gaming and participate in online discussions.</w:t>
             </w:r>
           </w:p>
         </w:tc>
@@ -1852,7 +1876,7 @@
                 <w:szCs w:val="24"/>
                 <w:lang w:val="en-US"/>
               </w:rPr>
-              <w:t>Insert statement 4 here</w:t>
+              <w:t>A curious gamer needs gameplay breakdowns because they want to see the games mechanics and how they work.</w:t>
             </w:r>
           </w:p>
         </w:tc>
@@ -1888,7 +1912,7 @@
                 <w:szCs w:val="24"/>
                 <w:lang w:val="en-US"/>
               </w:rPr>
-              <w:t>Insert statement 5 here</w:t>
+              <w:t>Jermaine, a lore explorer, needs easter egg/hidden content guides in order to find every easter egg/hidden secret to understand the true story of the game.</w:t>
             </w:r>
           </w:p>
         </w:tc>
@@ -3511,6 +3535,18 @@
       <w:shd w:val="clear" w:color="auto" w:fill="E1DFDD"/>
     </w:rPr>
   </w:style>
+  <w:style w:type="character" w:styleId="FollowedHyperlink">
+    <w:name w:val="FollowedHyperlink"/>
+    <w:basedOn w:val="DefaultParagraphFont"/>
+    <w:uiPriority w:val="99"/>
+    <w:semiHidden/>
+    <w:unhideWhenUsed/>
+    <w:rsid w:val="00C01A55"/>
+    <w:rPr>
+      <w:color w:val="800080" w:themeColor="followedHyperlink"/>
+      <w:u w:val="single"/>
+    </w:rPr>
+  </w:style>
 </w:styles>
 </file>
 

</xml_diff>

<commit_message>
Final changes to word document
</commit_message>
<xml_diff>
--- a/documents/P1A2_ucc2_Spr26.docx
+++ b/documents/P1A2_ucc2_Spr26.docx
@@ -22,7 +22,7 @@
           <w:szCs w:val="24"/>
           <w:lang w:val="en-US"/>
         </w:rPr>
-        <w:t xml:space="preserve">Activity 2 Surveying Information Table </w:t>
+        <w:t>Project Iteration 1</w:t>
       </w:r>
     </w:p>
     <w:p>
@@ -45,7 +45,76 @@
           <w:szCs w:val="24"/>
           <w:lang w:val="en-US"/>
         </w:rPr>
-        <w:t>UCC2_P1A2</w:t>
+        <w:t>Activity 2</w:t>
+      </w:r>
+    </w:p>
+    <w:p>
+      <w:pPr>
+        <w:shd w:val="clear" w:color="auto" w:fill="F8F9FA"/>
+        <w:jc w:val="center"/>
+        <w:rPr>
+          <w:rFonts w:ascii="Roboto" w:eastAsia="Roboto" w:hAnsi="Roboto" w:cs="Roboto"/>
+          <w:color w:val="1D2125"/>
+          <w:sz w:val="24"/>
+          <w:szCs w:val="24"/>
+          <w:lang w:val="en-US"/>
+        </w:rPr>
+      </w:pPr>
+      <w:r>
+        <w:rPr>
+          <w:rFonts w:ascii="Roboto" w:eastAsia="Roboto" w:hAnsi="Roboto" w:cs="Roboto"/>
+          <w:color w:val="1D2125"/>
+          <w:sz w:val="24"/>
+          <w:szCs w:val="24"/>
+          <w:lang w:val="en-US"/>
+        </w:rPr>
+        <w:t>User-Centric Computing II</w:t>
+      </w:r>
+    </w:p>
+    <w:p>
+      <w:pPr>
+        <w:shd w:val="clear" w:color="auto" w:fill="F8F9FA"/>
+        <w:jc w:val="center"/>
+        <w:rPr>
+          <w:rFonts w:ascii="Roboto" w:eastAsia="Roboto" w:hAnsi="Roboto" w:cs="Roboto"/>
+          <w:color w:val="1D2125"/>
+          <w:sz w:val="24"/>
+          <w:szCs w:val="24"/>
+          <w:lang w:val="en-US"/>
+        </w:rPr>
+      </w:pPr>
+      <w:r>
+        <w:rPr>
+          <w:rFonts w:ascii="Roboto" w:eastAsia="Roboto" w:hAnsi="Roboto" w:cs="Roboto"/>
+          <w:color w:val="1D2125"/>
+          <w:sz w:val="24"/>
+          <w:szCs w:val="24"/>
+          <w:lang w:val="en-US"/>
+        </w:rPr>
+        <w:t>COMP4600</w:t>
+      </w:r>
+    </w:p>
+    <w:p>
+      <w:pPr>
+        <w:shd w:val="clear" w:color="auto" w:fill="F8F9FA"/>
+        <w:jc w:val="center"/>
+        <w:rPr>
+          <w:rFonts w:ascii="Roboto" w:eastAsia="Roboto" w:hAnsi="Roboto" w:cs="Roboto"/>
+          <w:color w:val="1D2125"/>
+          <w:sz w:val="24"/>
+          <w:szCs w:val="24"/>
+          <w:lang w:val="en-US"/>
+        </w:rPr>
+      </w:pPr>
+      <w:r>
+        <w:rPr>
+          <w:rFonts w:ascii="Roboto" w:eastAsia="Roboto" w:hAnsi="Roboto" w:cs="Roboto"/>
+          <w:color w:val="1D2125"/>
+          <w:sz w:val="24"/>
+          <w:szCs w:val="24"/>
+          <w:lang w:val="en-US"/>
+        </w:rPr>
+        <w:t>Spring 2026</w:t>
       </w:r>
     </w:p>
     <w:tbl>
@@ -276,31 +345,7 @@
                   <w:szCs w:val="24"/>
                   <w:lang w:val="en-US"/>
                 </w:rPr>
-                <w:t>https://www.surveymonkey.com/r/BCMXB</w:t>
-              </w:r>
-              <w:r>
-                <w:rPr>
-                  <w:rStyle w:val="Hyperlink"/>
-                  <w:rFonts w:ascii="Roboto" w:eastAsia="Roboto" w:hAnsi="Roboto" w:cs="Roboto"/>
-                  <w:i/>
-                  <w:iCs/>
-                  <w:sz w:val="24"/>
-                  <w:szCs w:val="24"/>
-                  <w:lang w:val="en-US"/>
-                </w:rPr>
-                <w:t>J</w:t>
-              </w:r>
-              <w:r>
-                <w:rPr>
-                  <w:rStyle w:val="Hyperlink"/>
-                  <w:rFonts w:ascii="Roboto" w:eastAsia="Roboto" w:hAnsi="Roboto" w:cs="Roboto"/>
-                  <w:i/>
-                  <w:iCs/>
-                  <w:sz w:val="24"/>
-                  <w:szCs w:val="24"/>
-                  <w:lang w:val="en-US"/>
-                </w:rPr>
-                <w:t>G</w:t>
+                <w:t>https://www.surveymonkey.com/r/BCMXBJG</w:t>
               </w:r>
             </w:hyperlink>
           </w:p>
@@ -1585,6 +1630,18 @@
                 <w:lang w:val="en-US"/>
               </w:rPr>
             </w:pPr>
+            <w:r>
+              <w:rPr>
+                <w:rFonts w:ascii="Roboto" w:eastAsia="Roboto" w:hAnsi="Roboto" w:cs="Roboto"/>
+                <w:i/>
+                <w:iCs/>
+                <w:color w:val="1D2125"/>
+                <w:sz w:val="24"/>
+                <w:szCs w:val="24"/>
+                <w:lang w:val="en-US"/>
+              </w:rPr>
+              <w:t>RPG and Singleplayer</w:t>
+            </w:r>
           </w:p>
         </w:tc>
       </w:tr>
@@ -1641,6 +1698,18 @@
                 <w:lang w:val="en-US"/>
               </w:rPr>
             </w:pPr>
+            <w:r>
+              <w:rPr>
+                <w:rFonts w:ascii="Roboto" w:eastAsia="Roboto" w:hAnsi="Roboto" w:cs="Roboto"/>
+                <w:i/>
+                <w:iCs/>
+                <w:color w:val="1D2125"/>
+                <w:sz w:val="24"/>
+                <w:szCs w:val="24"/>
+                <w:lang w:val="en-US"/>
+              </w:rPr>
+              <w:t>5-10</w:t>
+            </w:r>
           </w:p>
         </w:tc>
       </w:tr>
@@ -1697,6 +1766,18 @@
                 <w:lang w:val="en-US"/>
               </w:rPr>
             </w:pPr>
+            <w:r>
+              <w:rPr>
+                <w:rFonts w:ascii="Roboto" w:eastAsia="Roboto" w:hAnsi="Roboto" w:cs="Roboto"/>
+                <w:i/>
+                <w:iCs/>
+                <w:color w:val="1D2125"/>
+                <w:sz w:val="24"/>
+                <w:szCs w:val="24"/>
+                <w:lang w:val="en-US"/>
+              </w:rPr>
+              <w:t>Older</w:t>
+            </w:r>
           </w:p>
         </w:tc>
       </w:tr>
@@ -3425,7 +3506,6 @@
   <w:style w:type="character" w:default="1" w:styleId="DefaultParagraphFont">
     <w:name w:val="Default Paragraph Font"/>
     <w:uiPriority w:val="1"/>
-    <w:semiHidden/>
     <w:unhideWhenUsed/>
   </w:style>
   <w:style w:type="table" w:default="1" w:styleId="TableNormal">

</xml_diff>